<commit_message>
added additional logic for flow
</commit_message>
<xml_diff>
--- a/specific-library-form.docx
+++ b/specific-library-form.docx
@@ -6,36 +6,138 @@
       <w:pPr>
         <w:jc w:val="center"/>
         <w:rPr>
+          <w:rFonts w:ascii="Times New Roman" w:hAnsi="Times New Roman" w:cs="Times New Roman"/>
           <w:b/>
-        </w:rPr>
-      </w:pPr>
-      <w:bookmarkStart w:id="0" w:name="_GoBack"/>
-      <w:bookmarkEnd w:id="0"/>
-      <w:r>
-        <w:rPr>
+          <w:sz w:val="28"/>
+          <w:szCs w:val="28"/>
+        </w:rPr>
+      </w:pPr>
+      <w:r>
+        <w:rPr>
+          <w:rFonts w:ascii="Times New Roman" w:hAnsi="Times New Roman" w:cs="Times New Roman"/>
           <w:b/>
+          <w:sz w:val="28"/>
+          <w:szCs w:val="28"/>
         </w:rPr>
         <w:t>Specific library coponent</w:t>
       </w:r>
     </w:p>
     <w:p>
-      <w:r>
-        <w:t>It is lighting component that hyas LWC components inside for two modes : a) quick action as button; b) standard page. Library component can upload new files in any formats and save it in special library. Create and remove links between entity and files. Select only one or multiple records for creating links.</w:t>
+      <w:pPr>
+        <w:rPr>
+          <w:rFonts w:ascii="Times New Roman" w:hAnsi="Times New Roman" w:cs="Times New Roman"/>
+          <w:sz w:val="28"/>
+          <w:szCs w:val="28"/>
+        </w:rPr>
+      </w:pPr>
+      <w:r>
+        <w:rPr>
+          <w:rFonts w:ascii="Times New Roman" w:hAnsi="Times New Roman" w:cs="Times New Roman"/>
+          <w:sz w:val="28"/>
+          <w:szCs w:val="28"/>
+        </w:rPr>
+        <w:t>It is lighting component that h</w:t>
+      </w:r>
+      <w:r>
+        <w:rPr>
+          <w:rFonts w:ascii="Times New Roman" w:hAnsi="Times New Roman" w:cs="Times New Roman"/>
+          <w:sz w:val="28"/>
+          <w:szCs w:val="28"/>
+        </w:rPr>
+        <w:t xml:space="preserve">as LWC components inside for </w:t>
+      </w:r>
+      <w:r>
+        <w:rPr>
+          <w:rFonts w:ascii="Times New Roman" w:hAnsi="Times New Roman" w:cs="Times New Roman"/>
+          <w:sz w:val="28"/>
+          <w:szCs w:val="28"/>
+        </w:rPr>
+        <w:t>tree</w:t>
+      </w:r>
+      <w:r>
+        <w:rPr>
+          <w:rFonts w:ascii="Times New Roman" w:hAnsi="Times New Roman" w:cs="Times New Roman"/>
+          <w:sz w:val="28"/>
+          <w:szCs w:val="28"/>
+        </w:rPr>
+        <w:t xml:space="preserve"> modes : a) quick action as button; b) standard page</w:t>
+      </w:r>
+      <w:r>
+        <w:rPr>
+          <w:rFonts w:ascii="Times New Roman" w:hAnsi="Times New Roman" w:cs="Times New Roman"/>
+          <w:sz w:val="28"/>
+          <w:szCs w:val="28"/>
+        </w:rPr>
+        <w:t>; c) flow mode</w:t>
+      </w:r>
+      <w:r>
+        <w:rPr>
+          <w:rFonts w:ascii="Times New Roman" w:hAnsi="Times New Roman" w:cs="Times New Roman"/>
+          <w:sz w:val="28"/>
+          <w:szCs w:val="28"/>
+        </w:rPr>
+        <w:t>. Library component can upload new files in any formats and save it in special library</w:t>
+      </w:r>
+      <w:r>
+        <w:rPr>
+          <w:rFonts w:ascii="Times New Roman" w:hAnsi="Times New Roman" w:cs="Times New Roman"/>
+          <w:sz w:val="28"/>
+          <w:szCs w:val="28"/>
+        </w:rPr>
+        <w:t xml:space="preserve"> or folder</w:t>
+      </w:r>
+      <w:r>
+        <w:rPr>
+          <w:rFonts w:ascii="Times New Roman" w:hAnsi="Times New Roman" w:cs="Times New Roman"/>
+          <w:sz w:val="28"/>
+          <w:szCs w:val="28"/>
+        </w:rPr>
+        <w:t>. Create and remove links between entity and files. Select only one or multiple records for creating links.</w:t>
+      </w:r>
+      <w:r>
+        <w:rPr>
+          <w:rFonts w:ascii="Times New Roman" w:hAnsi="Times New Roman" w:cs="Times New Roman"/>
+          <w:sz w:val="28"/>
+          <w:szCs w:val="28"/>
+        </w:rPr>
+        <w:t xml:space="preserve"> Select any count of files by default for flow mode.</w:t>
       </w:r>
     </w:p>
     <w:p>
-      <w:r>
+      <w:pPr>
+        <w:rPr>
+          <w:rFonts w:ascii="Times New Roman" w:hAnsi="Times New Roman" w:cs="Times New Roman"/>
+          <w:sz w:val="28"/>
+          <w:szCs w:val="28"/>
+        </w:rPr>
+      </w:pPr>
+      <w:r>
+        <w:rPr>
+          <w:rFonts w:ascii="Times New Roman" w:hAnsi="Times New Roman" w:cs="Times New Roman"/>
+          <w:sz w:val="28"/>
+          <w:szCs w:val="28"/>
+        </w:rPr>
         <w:t xml:space="preserve">Parameters: </w:t>
       </w:r>
     </w:p>
     <w:p>
-      <w:r>
-        <w:rPr>
+      <w:pPr>
+        <w:rPr>
+          <w:rFonts w:ascii="Times New Roman" w:hAnsi="Times New Roman" w:cs="Times New Roman"/>
+          <w:sz w:val="28"/>
+          <w:szCs w:val="28"/>
+        </w:rPr>
+      </w:pPr>
+      <w:r>
+        <w:rPr>
+          <w:rFonts w:ascii="Times New Roman" w:hAnsi="Times New Roman" w:cs="Times New Roman"/>
           <w:noProof/>
+          <w:sz w:val="28"/>
+          <w:szCs w:val="28"/>
         </w:rPr>
         <w:drawing>
-          <wp:inline distT="0" distB="0" distL="0" distR="0" wp14:anchorId="6C82C2F8" wp14:editId="09D70934">
-            <wp:extent cx="6362700" cy="991870"/>
+          <wp:inline distT="0" distB="0" distL="0" distR="0" wp14:anchorId="74DDDB8C" wp14:editId="4FBE74D2">
+            <wp:extent cx="6324600" cy="2633345"/>
             <wp:effectExtent l="0" t="0" r="0" b="0"/>
             <wp:docPr id="1" name="Picture 1"/>
             <wp:cNvGraphicFramePr>
@@ -57,7 +159,7 @@
                   <pic:spPr>
                     <a:xfrm>
                       <a:off x="0" y="0"/>
-                      <a:ext cx="6362700" cy="991870"/>
+                      <a:ext cx="6324600" cy="2633345"/>
                     </a:xfrm>
                     <a:prstGeom prst="rect">
                       <a:avLst/>
@@ -71,426 +173,275 @@
       </w:r>
     </w:p>
     <w:p>
-      <w:r>
+      <w:pPr>
+        <w:rPr>
+          <w:rFonts w:ascii="Times New Roman" w:hAnsi="Times New Roman" w:cs="Times New Roman"/>
+          <w:sz w:val="28"/>
+          <w:szCs w:val="28"/>
+        </w:rPr>
+      </w:pPr>
+      <w:r>
+        <w:rPr>
+          <w:rFonts w:ascii="Times New Roman" w:hAnsi="Times New Roman" w:cs="Times New Roman"/>
+          <w:sz w:val="28"/>
+          <w:szCs w:val="28"/>
+        </w:rPr>
         <w:t>Structure:</w:t>
       </w:r>
     </w:p>
     <w:p>
-      <w:r>
-        <w:t>Apex classes: SL_ctrl_LibraryFormHandler;</w:t>
-      </w:r>
-      <w:r>
-        <w:t xml:space="preserve"> </w:t>
-      </w:r>
-      <w:r>
-        <w:t>SL_ctrl_LibraryFormHandler</w:t>
-      </w:r>
-      <w:r>
-        <w:t>_test; SL_</w:t>
-      </w:r>
-      <w:r>
-        <w:t>TestDataFactoryNew</w:t>
-      </w:r>
-    </w:p>
-    <w:p/>
-    <w:p>
-      <w:pPr>
-        <w:jc w:val="center"/>
-      </w:pPr>
-      <w:r>
-        <w:rPr>
-          <w:noProof/>
-        </w:rPr>
-        <mc:AlternateContent>
-          <mc:Choice Requires="wps">
-            <w:drawing>
-              <wp:anchor distT="0" distB="0" distL="114300" distR="114300" simplePos="0" relativeHeight="251663360" behindDoc="0" locked="0" layoutInCell="1" allowOverlap="1" wp14:anchorId="0470BA59" wp14:editId="73A99330">
-                <wp:simplePos x="0" y="0"/>
-                <wp:positionH relativeFrom="column">
-                  <wp:posOffset>3781425</wp:posOffset>
-                </wp:positionH>
-                <wp:positionV relativeFrom="paragraph">
-                  <wp:posOffset>132080</wp:posOffset>
-                </wp:positionV>
-                <wp:extent cx="1276350" cy="333375"/>
-                <wp:effectExtent l="0" t="0" r="57150" b="66675"/>
-                <wp:wrapNone/>
-                <wp:docPr id="5" name="Straight Arrow Connector 5"/>
-                <wp:cNvGraphicFramePr/>
-                <a:graphic xmlns:a="http://schemas.openxmlformats.org/drawingml/2006/main">
-                  <a:graphicData uri="http://schemas.microsoft.com/office/word/2010/wordprocessingShape">
-                    <wps:wsp>
-                      <wps:cNvCnPr/>
-                      <wps:spPr>
-                        <a:xfrm>
-                          <a:off x="0" y="0"/>
-                          <a:ext cx="1276350" cy="333375"/>
-                        </a:xfrm>
-                        <a:prstGeom prst="straightConnector1">
-                          <a:avLst/>
-                        </a:prstGeom>
-                        <a:ln>
-                          <a:tailEnd type="triangle"/>
-                        </a:ln>
-                      </wps:spPr>
-                      <wps:style>
-                        <a:lnRef idx="1">
-                          <a:schemeClr val="accent1"/>
-                        </a:lnRef>
-                        <a:fillRef idx="0">
-                          <a:schemeClr val="accent1"/>
-                        </a:fillRef>
-                        <a:effectRef idx="0">
-                          <a:schemeClr val="accent1"/>
-                        </a:effectRef>
-                        <a:fontRef idx="minor">
-                          <a:schemeClr val="tx1"/>
-                        </a:fontRef>
-                      </wps:style>
-                      <wps:bodyPr/>
-                    </wps:wsp>
-                  </a:graphicData>
-                </a:graphic>
-                <wp14:sizeRelH relativeFrom="margin">
-                  <wp14:pctWidth>0</wp14:pctWidth>
-                </wp14:sizeRelH>
-                <wp14:sizeRelV relativeFrom="margin">
-                  <wp14:pctHeight>0</wp14:pctHeight>
-                </wp14:sizeRelV>
-              </wp:anchor>
-            </w:drawing>
-          </mc:Choice>
-          <mc:Fallback>
-            <w:pict>
-              <v:shapetype w14:anchorId="1D5B9CE2" id="_x0000_t32" coordsize="21600,21600" o:spt="32" o:oned="t" path="m,l21600,21600e" filled="f">
-                <v:path arrowok="t" fillok="f" o:connecttype="none"/>
-                <o:lock v:ext="edit" shapetype="t"/>
-              </v:shapetype>
-              <v:shape id="Straight Arrow Connector 5" o:spid="_x0000_s1026" type="#_x0000_t32" style="position:absolute;margin-left:297.75pt;margin-top:10.4pt;width:100.5pt;height:26.25pt;z-index:251663360;visibility:visible;mso-wrap-style:square;mso-width-percent:0;mso-height-percent:0;mso-wrap-distance-left:9pt;mso-wrap-distance-top:0;mso-wrap-distance-right:9pt;mso-wrap-distance-bottom:0;mso-position-horizontal:absolute;mso-position-horizontal-relative:text;mso-position-vertical:absolute;mso-position-vertical-relative:text;mso-width-percent:0;mso-height-percent:0;mso-width-relative:margin;mso-height-relative:margin" o:gfxdata="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" strokecolor="#5b9bd5 [3204]" strokeweight=".5pt">
-                <v:stroke endarrow="block" joinstyle="miter"/>
-              </v:shape>
-            </w:pict>
-          </mc:Fallback>
-        </mc:AlternateContent>
-      </w:r>
-      <w:r>
-        <w:rPr>
-          <w:noProof/>
-        </w:rPr>
-        <mc:AlternateContent>
-          <mc:Choice Requires="wps">
-            <w:drawing>
-              <wp:anchor distT="0" distB="0" distL="114300" distR="114300" simplePos="0" relativeHeight="251662336" behindDoc="0" locked="0" layoutInCell="1" allowOverlap="1" wp14:anchorId="70086A52" wp14:editId="0DE3B90A">
-                <wp:simplePos x="0" y="0"/>
-                <wp:positionH relativeFrom="column">
-                  <wp:posOffset>828675</wp:posOffset>
-                </wp:positionH>
-                <wp:positionV relativeFrom="paragraph">
-                  <wp:posOffset>170180</wp:posOffset>
-                </wp:positionV>
-                <wp:extent cx="1343025" cy="333375"/>
-                <wp:effectExtent l="38100" t="0" r="28575" b="66675"/>
-                <wp:wrapNone/>
-                <wp:docPr id="4" name="Straight Arrow Connector 4"/>
-                <wp:cNvGraphicFramePr/>
-                <a:graphic xmlns:a="http://schemas.openxmlformats.org/drawingml/2006/main">
-                  <a:graphicData uri="http://schemas.microsoft.com/office/word/2010/wordprocessingShape">
-                    <wps:wsp>
-                      <wps:cNvCnPr/>
-                      <wps:spPr>
-                        <a:xfrm flipH="1">
-                          <a:off x="0" y="0"/>
-                          <a:ext cx="1343025" cy="333375"/>
-                        </a:xfrm>
-                        <a:prstGeom prst="straightConnector1">
-                          <a:avLst/>
-                        </a:prstGeom>
-                        <a:ln>
-                          <a:tailEnd type="triangle"/>
-                        </a:ln>
-                      </wps:spPr>
-                      <wps:style>
-                        <a:lnRef idx="1">
-                          <a:schemeClr val="accent1"/>
-                        </a:lnRef>
-                        <a:fillRef idx="0">
-                          <a:schemeClr val="accent1"/>
-                        </a:fillRef>
-                        <a:effectRef idx="0">
-                          <a:schemeClr val="accent1"/>
-                        </a:effectRef>
-                        <a:fontRef idx="minor">
-                          <a:schemeClr val="tx1"/>
-                        </a:fontRef>
-                      </wps:style>
-                      <wps:bodyPr/>
-                    </wps:wsp>
-                  </a:graphicData>
-                </a:graphic>
-              </wp:anchor>
-            </w:drawing>
-          </mc:Choice>
-          <mc:Fallback>
-            <w:pict>
-              <v:shape w14:anchorId="3CD6EAE0" id="Straight Arrow Connector 4" o:spid="_x0000_s1026" type="#_x0000_t32" style="position:absolute;margin-left:65.25pt;margin-top:13.4pt;width:105.75pt;height:26.25pt;flip:x;z-index:251662336;visibility:visible;mso-wrap-style:square;mso-wrap-distance-left:9pt;mso-wrap-distance-top:0;mso-wrap-distance-right:9pt;mso-wrap-distance-bottom:0;mso-position-horizontal:absolute;mso-position-horizontal-relative:text;mso-position-vertical:absolute;mso-position-vertical-relative:text" o:gfxdata="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" strokecolor="#5b9bd5 [3204]" strokeweight=".5pt">
-                <v:stroke endarrow="block" joinstyle="miter"/>
-              </v:shape>
-            </w:pict>
-          </mc:Fallback>
-        </mc:AlternateContent>
-      </w:r>
-      <w:r>
-        <w:t>SL_LibraryForm</w:t>
+      <w:pPr>
+        <w:rPr>
+          <w:rFonts w:ascii="Times New Roman" w:hAnsi="Times New Roman" w:cs="Times New Roman"/>
+          <w:color w:val="000000"/>
+          <w:sz w:val="28"/>
+          <w:szCs w:val="28"/>
+          <w:shd w:val="clear" w:color="auto" w:fill="FFFFFF"/>
+        </w:rPr>
+      </w:pPr>
+      <w:r>
+        <w:rPr>
+          <w:rFonts w:ascii="Times New Roman" w:hAnsi="Times New Roman" w:cs="Times New Roman"/>
+          <w:sz w:val="28"/>
+          <w:szCs w:val="28"/>
+        </w:rPr>
+        <w:t xml:space="preserve">Custom metadata: </w:t>
+      </w:r>
+      <w:r>
+        <w:rPr>
+          <w:rFonts w:ascii="Times New Roman" w:hAnsi="Times New Roman" w:cs="Times New Roman"/>
+          <w:color w:val="000000"/>
+          <w:sz w:val="28"/>
+          <w:szCs w:val="28"/>
+        </w:rPr>
+        <w:t xml:space="preserve">LibraryFormSettings__mdt. Fileds: text - </w:t>
+      </w:r>
+      <w:r>
+        <w:rPr>
+          <w:rFonts w:ascii="Times New Roman" w:hAnsi="Times New Roman" w:cs="Times New Roman"/>
+          <w:color w:val="000000"/>
+          <w:sz w:val="28"/>
+          <w:szCs w:val="28"/>
+          <w:shd w:val="clear" w:color="auto" w:fill="FFFFFF"/>
+        </w:rPr>
+        <w:t>Library_Name__c, text - Profile_Name__c</w:t>
+      </w:r>
+      <w:r>
+        <w:rPr>
+          <w:rFonts w:ascii="Times New Roman" w:hAnsi="Times New Roman" w:cs="Times New Roman"/>
+          <w:color w:val="000000"/>
+          <w:sz w:val="28"/>
+          <w:szCs w:val="28"/>
+          <w:shd w:val="clear" w:color="auto" w:fill="FFFFFF"/>
+        </w:rPr>
+        <w:t>, text – Folder_Name__c</w:t>
+      </w:r>
+      <w:r>
+        <w:rPr>
+          <w:rFonts w:ascii="Times New Roman" w:hAnsi="Times New Roman" w:cs="Times New Roman"/>
+          <w:color w:val="000000"/>
+          <w:sz w:val="28"/>
+          <w:szCs w:val="28"/>
+          <w:shd w:val="clear" w:color="auto" w:fill="FFFFFF"/>
+        </w:rPr>
+        <w:t>. Record contains</w:t>
+      </w:r>
+      <w:r>
+        <w:rPr>
+          <w:rFonts w:ascii="Times New Roman" w:hAnsi="Times New Roman" w:cs="Times New Roman"/>
+          <w:color w:val="000000"/>
+          <w:sz w:val="28"/>
+          <w:szCs w:val="28"/>
+          <w:shd w:val="clear" w:color="auto" w:fill="FFFFFF"/>
+        </w:rPr>
+        <w:t xml:space="preserve"> information about profile name, </w:t>
+      </w:r>
+      <w:r>
+        <w:rPr>
+          <w:rFonts w:ascii="Times New Roman" w:hAnsi="Times New Roman" w:cs="Times New Roman"/>
+          <w:color w:val="000000"/>
+          <w:sz w:val="28"/>
+          <w:szCs w:val="28"/>
+          <w:shd w:val="clear" w:color="auto" w:fill="FFFFFF"/>
+        </w:rPr>
+        <w:t>library name</w:t>
+      </w:r>
+      <w:r>
+        <w:rPr>
+          <w:rFonts w:ascii="Times New Roman" w:hAnsi="Times New Roman" w:cs="Times New Roman"/>
+          <w:color w:val="000000"/>
+          <w:sz w:val="28"/>
+          <w:szCs w:val="28"/>
+          <w:shd w:val="clear" w:color="auto" w:fill="FFFFFF"/>
+        </w:rPr>
+        <w:t>, folder name</w:t>
+      </w:r>
+      <w:r>
+        <w:rPr>
+          <w:rFonts w:ascii="Times New Roman" w:hAnsi="Times New Roman" w:cs="Times New Roman"/>
+          <w:color w:val="000000"/>
+          <w:sz w:val="28"/>
+          <w:szCs w:val="28"/>
+          <w:shd w:val="clear" w:color="auto" w:fill="FFFFFF"/>
+        </w:rPr>
+        <w:t>.</w:t>
       </w:r>
     </w:p>
     <w:p>
       <w:pPr>
+        <w:rPr>
+          <w:rFonts w:ascii="Times New Roman" w:hAnsi="Times New Roman" w:cs="Times New Roman"/>
+          <w:color w:val="000000"/>
+          <w:sz w:val="28"/>
+          <w:szCs w:val="28"/>
+          <w:shd w:val="clear" w:color="auto" w:fill="FFFFFF"/>
+        </w:rPr>
+      </w:pPr>
+      <w:r>
+        <w:rPr>
+          <w:rFonts w:ascii="Times New Roman" w:hAnsi="Times New Roman" w:cs="Times New Roman"/>
+          <w:color w:val="000000"/>
+          <w:sz w:val="28"/>
+          <w:szCs w:val="28"/>
+          <w:shd w:val="clear" w:color="auto" w:fill="FFFFFF"/>
+        </w:rPr>
+        <w:t>Aura: SL_LibraryForm</w:t>
+      </w:r>
+      <w:r>
+        <w:rPr>
+          <w:rFonts w:ascii="Times New Roman" w:hAnsi="Times New Roman" w:cs="Times New Roman"/>
+          <w:color w:val="000000"/>
+          <w:sz w:val="28"/>
+          <w:szCs w:val="28"/>
+          <w:shd w:val="clear" w:color="auto" w:fill="FFFFFF"/>
+        </w:rPr>
+        <w:t>, Sl_LookupMulti</w:t>
+      </w:r>
+      <w:r>
+        <w:rPr>
+          <w:rFonts w:ascii="Times New Roman" w:hAnsi="Times New Roman" w:cs="Times New Roman"/>
+          <w:color w:val="000000"/>
+          <w:sz w:val="28"/>
+          <w:szCs w:val="28"/>
+          <w:shd w:val="clear" w:color="auto" w:fill="FFFFFF"/>
+        </w:rPr>
+        <w:t>.</w:t>
+      </w:r>
+    </w:p>
+    <w:p>
+      <w:pPr>
+        <w:rPr>
+          <w:rFonts w:ascii="Times New Roman" w:hAnsi="Times New Roman" w:cs="Times New Roman"/>
+          <w:sz w:val="28"/>
+          <w:szCs w:val="28"/>
+        </w:rPr>
+      </w:pPr>
+      <w:r>
+        <w:rPr>
+          <w:rFonts w:ascii="Times New Roman" w:hAnsi="Times New Roman" w:cs="Times New Roman"/>
+          <w:color w:val="000000"/>
+          <w:sz w:val="28"/>
+          <w:szCs w:val="28"/>
+          <w:shd w:val="clear" w:color="auto" w:fill="FFFFFF"/>
+        </w:rPr>
+        <w:t>LWC: slLibraryForm, slLibraryFormForPage</w:t>
+      </w:r>
+      <w:r>
+        <w:rPr>
+          <w:rFonts w:ascii="Times New Roman" w:hAnsi="Times New Roman" w:cs="Times New Roman"/>
+          <w:color w:val="000000"/>
+          <w:sz w:val="28"/>
+          <w:szCs w:val="28"/>
+          <w:shd w:val="clear" w:color="auto" w:fill="FFFFFF"/>
+        </w:rPr>
+        <w:t>.</w:t>
+      </w:r>
+    </w:p>
+    <w:p>
+      <w:pPr>
+        <w:rPr>
+          <w:rFonts w:ascii="Times New Roman" w:hAnsi="Times New Roman" w:cs="Times New Roman"/>
+          <w:sz w:val="28"/>
+          <w:szCs w:val="28"/>
+        </w:rPr>
+      </w:pPr>
+      <w:r>
+        <w:rPr>
+          <w:rFonts w:ascii="Times New Roman" w:hAnsi="Times New Roman" w:cs="Times New Roman"/>
+          <w:sz w:val="28"/>
+          <w:szCs w:val="28"/>
+        </w:rPr>
+        <w:t>Apex classes: SL_ctrl_LibraryFormHandler; SL_ctrl_LibraryFormHandler_test; SL_</w:t>
+      </w:r>
+      <w:r>
+        <w:rPr>
+          <w:rFonts w:ascii="Times New Roman" w:hAnsi="Times New Roman" w:cs="Times New Roman"/>
+          <w:sz w:val="28"/>
+          <w:szCs w:val="28"/>
+        </w:rPr>
+        <w:t>TestDataFactoryNew</w:t>
+      </w:r>
+      <w:r>
+        <w:rPr>
+          <w:rFonts w:ascii="Times New Roman" w:hAnsi="Times New Roman" w:cs="Times New Roman"/>
+          <w:sz w:val="28"/>
+          <w:szCs w:val="28"/>
+        </w:rPr>
+        <w:t xml:space="preserve">, </w:t>
+      </w:r>
+      <w:r>
+        <w:rPr>
+          <w:rFonts w:ascii="Times New Roman" w:hAnsi="Times New Roman" w:cs="Times New Roman"/>
+          <w:sz w:val="28"/>
+          <w:szCs w:val="28"/>
+        </w:rPr>
+        <w:t>SL_LookupController</w:t>
+      </w:r>
+      <w:r>
+        <w:rPr>
+          <w:rFonts w:ascii="Times New Roman" w:hAnsi="Times New Roman" w:cs="Times New Roman"/>
+          <w:sz w:val="28"/>
+          <w:szCs w:val="28"/>
+        </w:rPr>
+        <w:t xml:space="preserve">, </w:t>
+      </w:r>
+      <w:r>
+        <w:rPr>
+          <w:rFonts w:ascii="Times New Roman" w:hAnsi="Times New Roman" w:cs="Times New Roman"/>
+          <w:sz w:val="28"/>
+          <w:szCs w:val="28"/>
+        </w:rPr>
+        <w:t>SL_LookupController</w:t>
+      </w:r>
+      <w:r>
+        <w:rPr>
+          <w:rFonts w:ascii="Times New Roman" w:hAnsi="Times New Roman" w:cs="Times New Roman"/>
+          <w:sz w:val="28"/>
+          <w:szCs w:val="28"/>
+        </w:rPr>
+        <w:t>_test</w:t>
+      </w:r>
+      <w:bookmarkStart w:id="0" w:name="_GoBack"/>
+      <w:bookmarkEnd w:id="0"/>
+    </w:p>
+    <w:p>
+      <w:pPr>
+        <w:rPr>
+          <w:rFonts w:ascii="Times New Roman" w:hAnsi="Times New Roman" w:cs="Times New Roman"/>
+          <w:sz w:val="28"/>
+          <w:szCs w:val="28"/>
+        </w:rPr>
+      </w:pPr>
+    </w:p>
+    <w:p>
+      <w:pPr>
         <w:jc w:val="center"/>
-      </w:pPr>
-      <w:r>
-        <w:rPr>
-          <w:noProof/>
-        </w:rPr>
-        <mc:AlternateContent>
-          <mc:Choice Requires="wps">
-            <w:drawing>
-              <wp:anchor distT="0" distB="0" distL="114300" distR="114300" simplePos="0" relativeHeight="251659264" behindDoc="0" locked="0" layoutInCell="1" allowOverlap="1" wp14:anchorId="139A2E1F" wp14:editId="1CE820F3">
-                <wp:simplePos x="0" y="0"/>
-                <wp:positionH relativeFrom="column">
-                  <wp:posOffset>190500</wp:posOffset>
-                </wp:positionH>
-                <wp:positionV relativeFrom="paragraph">
-                  <wp:posOffset>275589</wp:posOffset>
-                </wp:positionV>
-                <wp:extent cx="2209800" cy="619125"/>
-                <wp:effectExtent l="0" t="0" r="19050" b="28575"/>
-                <wp:wrapNone/>
-                <wp:docPr id="2" name="Rectangle 2"/>
-                <wp:cNvGraphicFramePr/>
-                <a:graphic xmlns:a="http://schemas.openxmlformats.org/drawingml/2006/main">
-                  <a:graphicData uri="http://schemas.microsoft.com/office/word/2010/wordprocessingShape">
-                    <wps:wsp>
-                      <wps:cNvSpPr/>
-                      <wps:spPr>
-                        <a:xfrm>
-                          <a:off x="0" y="0"/>
-                          <a:ext cx="2209800" cy="619125"/>
-                        </a:xfrm>
-                        <a:prstGeom prst="rect">
-                          <a:avLst/>
-                        </a:prstGeom>
-                      </wps:spPr>
-                      <wps:style>
-                        <a:lnRef idx="2">
-                          <a:schemeClr val="accent1">
-                            <a:shade val="50000"/>
-                          </a:schemeClr>
-                        </a:lnRef>
-                        <a:fillRef idx="1">
-                          <a:schemeClr val="accent1"/>
-                        </a:fillRef>
-                        <a:effectRef idx="0">
-                          <a:schemeClr val="accent1"/>
-                        </a:effectRef>
-                        <a:fontRef idx="minor">
-                          <a:schemeClr val="lt1"/>
-                        </a:fontRef>
-                      </wps:style>
-                      <wps:txbx>
-                        <w:txbxContent>
-                          <w:p>
-                            <w:pPr>
-                              <w:jc w:val="center"/>
-                            </w:pPr>
-                            <w:r>
-                              <w:t>slLibraryFormForPage</w:t>
-                            </w:r>
-                          </w:p>
-                          <w:p>
-                            <w:pPr>
-                              <w:jc w:val="center"/>
-                            </w:pPr>
-                            <w:r>
-                              <w:t>(isStandardPage == true)</w:t>
-                            </w:r>
-                          </w:p>
-                          <w:p>
-                            <w:pPr>
-                              <w:jc w:val="center"/>
-                            </w:pPr>
-                          </w:p>
-                        </w:txbxContent>
-                      </wps:txbx>
-                      <wps:bodyPr rot="0" spcFirstLastPara="0" vertOverflow="overflow" horzOverflow="overflow" vert="horz" wrap="square" lIns="91440" tIns="45720" rIns="91440" bIns="45720" numCol="1" spcCol="0" rtlCol="0" fromWordArt="0" anchor="ctr" anchorCtr="0" forceAA="0" compatLnSpc="1">
-                        <a:prstTxWarp prst="textNoShape">
-                          <a:avLst/>
-                        </a:prstTxWarp>
-                        <a:noAutofit/>
-                      </wps:bodyPr>
-                    </wps:wsp>
-                  </a:graphicData>
-                </a:graphic>
-                <wp14:sizeRelV relativeFrom="margin">
-                  <wp14:pctHeight>0</wp14:pctHeight>
-                </wp14:sizeRelV>
-              </wp:anchor>
-            </w:drawing>
-          </mc:Choice>
-          <mc:Fallback>
-            <w:pict>
-              <v:rect w14:anchorId="139A2E1F" id="Rectangle 2" o:spid="_x0000_s1026" style="position:absolute;left:0;text-align:left;margin-left:15pt;margin-top:21.7pt;width:174pt;height:48.75pt;z-index:251659264;visibility:visible;mso-wrap-style:square;mso-height-percent:0;mso-wrap-distance-left:9pt;mso-wrap-distance-top:0;mso-wrap-distance-right:9pt;mso-wrap-distance-bottom:0;mso-position-horizontal:absolute;mso-position-horizontal-relative:text;mso-position-vertical:absolute;mso-position-vertical-relative:text;mso-height-percent:0;mso-height-relative:margin;v-text-anchor:middle" o:gfxdata="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" fillcolor="#5b9bd5 [3204]" strokecolor="#1f4d78 [1604]" strokeweight="1pt">
-                <v:textbox>
-                  <w:txbxContent>
-                    <w:p>
-                      <w:pPr>
-                        <w:jc w:val="center"/>
-                      </w:pPr>
-                      <w:r>
-                        <w:t>slLibraryFormForPage</w:t>
-                      </w:r>
-                    </w:p>
-                    <w:p>
-                      <w:pPr>
-                        <w:jc w:val="center"/>
-                      </w:pPr>
-                      <w:r>
-                        <w:t>(isStandardPage == true)</w:t>
-                      </w:r>
-                    </w:p>
-                    <w:p>
-                      <w:pPr>
-                        <w:jc w:val="center"/>
-                      </w:pPr>
-                    </w:p>
-                  </w:txbxContent>
-                </v:textbox>
-              </v:rect>
-            </w:pict>
-          </mc:Fallback>
-        </mc:AlternateContent>
-      </w:r>
-      <w:r>
-        <w:rPr>
-          <w:noProof/>
-        </w:rPr>
-        <mc:AlternateContent>
-          <mc:Choice Requires="wps">
-            <w:drawing>
-              <wp:anchor distT="0" distB="0" distL="114300" distR="114300" simplePos="0" relativeHeight="251661312" behindDoc="0" locked="0" layoutInCell="1" allowOverlap="1" wp14:anchorId="7A1E812A" wp14:editId="7F4E1653">
-                <wp:simplePos x="0" y="0"/>
-                <wp:positionH relativeFrom="column">
-                  <wp:posOffset>3505200</wp:posOffset>
-                </wp:positionH>
-                <wp:positionV relativeFrom="paragraph">
-                  <wp:posOffset>275589</wp:posOffset>
-                </wp:positionV>
-                <wp:extent cx="2209800" cy="619125"/>
-                <wp:effectExtent l="0" t="0" r="19050" b="28575"/>
-                <wp:wrapNone/>
-                <wp:docPr id="3" name="Rectangle 3"/>
-                <wp:cNvGraphicFramePr/>
-                <a:graphic xmlns:a="http://schemas.openxmlformats.org/drawingml/2006/main">
-                  <a:graphicData uri="http://schemas.microsoft.com/office/word/2010/wordprocessingShape">
-                    <wps:wsp>
-                      <wps:cNvSpPr/>
-                      <wps:spPr>
-                        <a:xfrm>
-                          <a:off x="0" y="0"/>
-                          <a:ext cx="2209800" cy="619125"/>
-                        </a:xfrm>
-                        <a:prstGeom prst="rect">
-                          <a:avLst/>
-                        </a:prstGeom>
-                      </wps:spPr>
-                      <wps:style>
-                        <a:lnRef idx="2">
-                          <a:schemeClr val="accent1">
-                            <a:shade val="50000"/>
-                          </a:schemeClr>
-                        </a:lnRef>
-                        <a:fillRef idx="1">
-                          <a:schemeClr val="accent1"/>
-                        </a:fillRef>
-                        <a:effectRef idx="0">
-                          <a:schemeClr val="accent1"/>
-                        </a:effectRef>
-                        <a:fontRef idx="minor">
-                          <a:schemeClr val="lt1"/>
-                        </a:fontRef>
-                      </wps:style>
-                      <wps:txbx>
-                        <w:txbxContent>
-                          <w:p>
-                            <w:pPr>
-                              <w:jc w:val="center"/>
-                            </w:pPr>
-                            <w:r>
-                              <w:t>slLibraryForm</w:t>
-                            </w:r>
-                          </w:p>
-                          <w:p>
-                            <w:pPr>
-                              <w:jc w:val="center"/>
-                            </w:pPr>
-                            <w:r>
-                              <w:t>(isStandardPage == false)</w:t>
-                            </w:r>
-                          </w:p>
-                          <w:p>
-                            <w:pPr>
-                              <w:jc w:val="center"/>
-                            </w:pPr>
-                          </w:p>
-                        </w:txbxContent>
-                      </wps:txbx>
-                      <wps:bodyPr rot="0" spcFirstLastPara="0" vertOverflow="overflow" horzOverflow="overflow" vert="horz" wrap="square" lIns="91440" tIns="45720" rIns="91440" bIns="45720" numCol="1" spcCol="0" rtlCol="0" fromWordArt="0" anchor="ctr" anchorCtr="0" forceAA="0" compatLnSpc="1">
-                        <a:prstTxWarp prst="textNoShape">
-                          <a:avLst/>
-                        </a:prstTxWarp>
-                        <a:noAutofit/>
-                      </wps:bodyPr>
-                    </wps:wsp>
-                  </a:graphicData>
-                </a:graphic>
-                <wp14:sizeRelV relativeFrom="margin">
-                  <wp14:pctHeight>0</wp14:pctHeight>
-                </wp14:sizeRelV>
-              </wp:anchor>
-            </w:drawing>
-          </mc:Choice>
-          <mc:Fallback>
-            <w:pict>
-              <v:rect w14:anchorId="7A1E812A" id="Rectangle 3" o:spid="_x0000_s1027" style="position:absolute;left:0;text-align:left;margin-left:276pt;margin-top:21.7pt;width:174pt;height:48.75pt;z-index:251661312;visibility:visible;mso-wrap-style:square;mso-height-percent:0;mso-wrap-distance-left:9pt;mso-wrap-distance-top:0;mso-wrap-distance-right:9pt;mso-wrap-distance-bottom:0;mso-position-horizontal:absolute;mso-position-horizontal-relative:text;mso-position-vertical:absolute;mso-position-vertical-relative:text;mso-height-percent:0;mso-height-relative:margin;v-text-anchor:middle" o:gfxdata="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" fillcolor="#5b9bd5 [3204]" strokecolor="#1f4d78 [1604]" strokeweight="1pt">
-                <v:textbox>
-                  <w:txbxContent>
-                    <w:p>
-                      <w:pPr>
-                        <w:jc w:val="center"/>
-                      </w:pPr>
-                      <w:r>
-                        <w:t>slLibraryForm</w:t>
-                      </w:r>
-                    </w:p>
-                    <w:p>
-                      <w:pPr>
-                        <w:jc w:val="center"/>
-                      </w:pPr>
-                      <w:r>
-                        <w:t>(isStandardPage == false)</w:t>
-                      </w:r>
-                    </w:p>
-                    <w:p>
-                      <w:pPr>
-                        <w:jc w:val="center"/>
-                      </w:pPr>
-                    </w:p>
-                  </w:txbxContent>
-                </v:textbox>
-              </v:rect>
-            </w:pict>
-          </mc:Fallback>
-        </mc:AlternateContent>
-      </w:r>
+        <w:rPr>
+          <w:rFonts w:ascii="Times New Roman" w:hAnsi="Times New Roman" w:cs="Times New Roman"/>
+          <w:sz w:val="28"/>
+          <w:szCs w:val="28"/>
+        </w:rPr>
+      </w:pPr>
     </w:p>
     <w:sectPr>
       <w:pgSz w:w="12240" w:h="15840"/>
@@ -1020,6 +971,7 @@
   <w:style w:type="character" w:default="1" w:styleId="DefaultParagraphFont">
     <w:name w:val="Default Paragraph Font"/>
     <w:uiPriority w:val="1"/>
+    <w:semiHidden/>
     <w:unhideWhenUsed/>
   </w:style>
   <w:style w:type="table" w:default="1" w:styleId="TableNormal">
@@ -1328,7 +1280,7 @@
 </file>
 
 <file path=customXml/itemProps1.xml><?xml version="1.0" encoding="utf-8"?>
-<ds:datastoreItem xmlns:ds="http://schemas.openxmlformats.org/officeDocument/2006/customXml" ds:itemID="{D05E49EC-DD1F-4833-BCAD-1FEB587A0B30}">
+<ds:datastoreItem xmlns:ds="http://schemas.openxmlformats.org/officeDocument/2006/customXml" ds:itemID="{E790FEC6-9DA0-4E8B-8CFD-1B2097D2FD55}">
   <ds:schemaRefs>
     <ds:schemaRef ds:uri="http://schemas.openxmlformats.org/officeDocument/2006/bibliography"/>
   </ds:schemaRefs>

</xml_diff>